<commit_message>
added AI Prompts appendix
</commit_message>
<xml_diff>
--- a/assignment03-avagodsy.docx
+++ b/assignment03-avagodsy.docx
@@ -1250,6 +1250,28 @@
       </w:pPr>
       <w:r>
         <w:rPr>
+          <w:rStyle w:val="VerbatimChar"/>
+        </w:rPr>
+        <w:t xml:space="preserve">Medians: 87295.0 - 130042.0 - 115024.0</w:t>
+      </w:r>
+    </w:p>
+    <w:p>
+      <w:pPr>
+        <w:pStyle w:val="SourceCode"/>
+      </w:pPr>
+      <w:r>
+        <w:rPr>
+          <w:rStyle w:val="VerbatimChar"/>
+        </w:rPr>
+        <w:t xml:space="preserve">                                                                                </w:t>
+      </w:r>
+    </w:p>
+    <w:p>
+      <w:pPr>
+        <w:pStyle w:val="SourceCode"/>
+      </w:pPr>
+      <w:r>
+        <w:rPr>
           <w:rStyle w:val="NormalTok"/>
         </w:rPr>
         <w:t xml:space="preserve">df </w:t>
@@ -2180,7 +2202,7 @@
         <w:pStyle w:val="FirstParagraph"/>
       </w:pPr>
       <w:r>
-        <w:t xml:space="preserve">The following data</w:t>
+        <w:t xml:space="preserve">The following data suggests, as expected, that salaries tend to be higher in full-time positions. One notable outlier is part-time / full-time roles in Healthcare, which may reflect the high demand for healthcare professionals even in part-time capacities, and/or the high demand for travel nurses. The Information and Professional / Scientific / Technical Service industries have some of the highest average salaries for full-time work, as represented by their boxes.</w:t>
       </w:r>
     </w:p>
     <w:p>
@@ -2860,6 +2882,17 @@
           <w:rStyle w:val="VerbatimChar"/>
         </w:rPr>
         <w:t xml:space="preserve">                                                                                </w:t>
+      </w:r>
+    </w:p>
+    <w:p>
+      <w:pPr>
+        <w:pStyle w:val="SourceCode"/>
+      </w:pPr>
+      <w:r>
+        <w:rPr>
+          <w:rStyle w:val="VerbatimChar"/>
+        </w:rPr>
+        <w:t xml:space="preserve">Unable to display output for mime type(s): text/html</w:t>
       </w:r>
     </w:p>
     <w:p>
@@ -2885,217 +2918,10 @@
     </w:p>
     <w:p>
       <w:pPr>
-        <w:pStyle w:val="SourceCode"/>
+        <w:pStyle w:val="FirstParagraph"/>
       </w:pPr>
       <w:r>
-        <w:rPr>
-          <w:rStyle w:val="ImportTok"/>
-        </w:rPr>
-        <w:t xml:space="preserve">from</w:t>
-      </w:r>
-      <w:r>
-        <w:rPr>
-          <w:rStyle w:val="NormalTok"/>
-        </w:rPr>
-        <w:t xml:space="preserve"> pyspark.sql </w:t>
-      </w:r>
-      <w:r>
-        <w:rPr>
-          <w:rStyle w:val="ImportTok"/>
-        </w:rPr>
-        <w:t xml:space="preserve">import</w:t>
-      </w:r>
-      <w:r>
-        <w:rPr>
-          <w:rStyle w:val="NormalTok"/>
-        </w:rPr>
-        <w:t xml:space="preserve"> functions </w:t>
-      </w:r>
-      <w:r>
-        <w:rPr>
-          <w:rStyle w:val="ImportTok"/>
-        </w:rPr>
-        <w:t xml:space="preserve">as</w:t>
-      </w:r>
-      <w:r>
-        <w:rPr>
-          <w:rStyle w:val="NormalTok"/>
-        </w:rPr>
-        <w:t xml:space="preserve"> F</w:t>
-      </w:r>
-      <w:r>
-        <w:br/>
-      </w:r>
-      <w:r>
-        <w:br/>
-      </w:r>
-      <w:r>
-        <w:rPr>
-          <w:rStyle w:val="NormalTok"/>
-        </w:rPr>
-        <w:t xml:space="preserve">df_filtered </w:t>
-      </w:r>
-      <w:r>
-        <w:rPr>
-          <w:rStyle w:val="OperatorTok"/>
-        </w:rPr>
-        <w:t xml:space="preserve">=</w:t>
-      </w:r>
-      <w:r>
-        <w:rPr>
-          <w:rStyle w:val="NormalTok"/>
-        </w:rPr>
-        <w:t xml:space="preserve"> df_selected.</w:t>
-      </w:r>
-      <w:r>
-        <w:rPr>
-          <w:rStyle w:val="BuiltInTok"/>
-        </w:rPr>
-        <w:t xml:space="preserve">filter</w:t>
-      </w:r>
-      <w:r>
-        <w:rPr>
-          <w:rStyle w:val="NormalTok"/>
-        </w:rPr>
-        <w:t xml:space="preserve">(F.col(</w:t>
-      </w:r>
-      <w:r>
-        <w:rPr>
-          <w:rStyle w:val="StringTok"/>
-        </w:rPr>
-        <w:t xml:space="preserve">"SALARY"</w:t>
-      </w:r>
-      <w:r>
-        <w:rPr>
-          <w:rStyle w:val="NormalTok"/>
-        </w:rPr>
-        <w:t xml:space="preserve">).isNotNull())</w:t>
-      </w:r>
-      <w:r>
-        <w:br/>
-      </w:r>
-      <w:r>
-        <w:br/>
-      </w:r>
-      <w:r>
-        <w:rPr>
-          <w:rStyle w:val="NormalTok"/>
-        </w:rPr>
-        <w:t xml:space="preserve">lot_salary </w:t>
-      </w:r>
-      <w:r>
-        <w:rPr>
-          <w:rStyle w:val="OperatorTok"/>
-        </w:rPr>
-        <w:t xml:space="preserve">=</w:t>
-      </w:r>
-      <w:r>
-        <w:rPr>
-          <w:rStyle w:val="NormalTok"/>
-        </w:rPr>
-        <w:t xml:space="preserve"> df_filtered.groupBy(</w:t>
-      </w:r>
-      <w:r>
-        <w:rPr>
-          <w:rStyle w:val="StringTok"/>
-        </w:rPr>
-        <w:t xml:space="preserve">"LOT_V6_SPECIALIZED_OCCUPATION_NAME"</w:t>
-      </w:r>
-      <w:r>
-        <w:rPr>
-          <w:rStyle w:val="NormalTok"/>
-        </w:rPr>
-        <w:t xml:space="preserve">).agg(</w:t>
-      </w:r>
-      <w:r>
-        <w:br/>
-      </w:r>
-      <w:r>
-        <w:rPr>
-          <w:rStyle w:val="NormalTok"/>
-        </w:rPr>
-        <w:t xml:space="preserve">    F.expr(</w:t>
-      </w:r>
-      <w:r>
-        <w:rPr>
-          <w:rStyle w:val="StringTok"/>
-        </w:rPr>
-        <w:t xml:space="preserve">"percentile_approx(SALARY, 0.5)"</w:t>
-      </w:r>
-      <w:r>
-        <w:rPr>
-          <w:rStyle w:val="NormalTok"/>
-        </w:rPr>
-        <w:t xml:space="preserve">).alias(</w:t>
-      </w:r>
-      <w:r>
-        <w:rPr>
-          <w:rStyle w:val="StringTok"/>
-        </w:rPr>
-        <w:t xml:space="preserve">"Median Salary"</w:t>
-      </w:r>
-      <w:r>
-        <w:rPr>
-          <w:rStyle w:val="NormalTok"/>
-        </w:rPr>
-        <w:t xml:space="preserve">),</w:t>
-      </w:r>
-      <w:r>
-        <w:br/>
-      </w:r>
-      <w:r>
-        <w:rPr>
-          <w:rStyle w:val="NormalTok"/>
-        </w:rPr>
-        <w:t xml:space="preserve">    F.count(</w:t>
-      </w:r>
-      <w:r>
-        <w:rPr>
-          <w:rStyle w:val="StringTok"/>
-        </w:rPr>
-        <w:t xml:space="preserve">"*"</w:t>
-      </w:r>
-      <w:r>
-        <w:rPr>
-          <w:rStyle w:val="NormalTok"/>
-        </w:rPr>
-        <w:t xml:space="preserve">).alias(</w:t>
-      </w:r>
-      <w:r>
-        <w:rPr>
-          <w:rStyle w:val="StringTok"/>
-        </w:rPr>
-        <w:t xml:space="preserve">"Job_Postings"</w:t>
-      </w:r>
-      <w:r>
-        <w:rPr>
-          <w:rStyle w:val="NormalTok"/>
-        </w:rPr>
-        <w:t xml:space="preserve">)</w:t>
-      </w:r>
-      <w:r>
-        <w:br/>
-      </w:r>
-      <w:r>
-        <w:rPr>
-          <w:rStyle w:val="NormalTok"/>
-        </w:rPr>
-        <w:t xml:space="preserve">)</w:t>
-      </w:r>
-      <w:r>
-        <w:br/>
-      </w:r>
-      <w:r>
-        <w:br/>
-      </w:r>
-      <w:r>
-        <w:rPr>
-          <w:rStyle w:val="NormalTok"/>
-        </w:rPr>
-        <w:t xml:space="preserve">lot_salary.show()</w:t>
-      </w:r>
-      <w:r>
-        <w:br/>
+        <w:t xml:space="preserve">By far, the Data Analyst role had the highest number of job postings in this dataset, but a low-to-medium salary offered. Enterprise Architects have the highest average salary as well as a solid representation of job postings, 3,321. Oracle Consultant / Analyst is a close second with median salary and has slightly more availability, although similar. Healthcare and Marketing Analysts have very few offerings, which may be due to their more niche role. It is also possible that the data is collected and classified in a way that loses some level of detail.</w:t>
       </w:r>
     </w:p>
     <w:p>
@@ -3104,9 +2930,224 @@
       </w:pPr>
       <w:r>
         <w:rPr>
+          <w:rStyle w:val="ImportTok"/>
+        </w:rPr>
+        <w:t xml:space="preserve">from</w:t>
+      </w:r>
+      <w:r>
+        <w:rPr>
+          <w:rStyle w:val="NormalTok"/>
+        </w:rPr>
+        <w:t xml:space="preserve"> pyspark.sql </w:t>
+      </w:r>
+      <w:r>
+        <w:rPr>
+          <w:rStyle w:val="ImportTok"/>
+        </w:rPr>
+        <w:t xml:space="preserve">import</w:t>
+      </w:r>
+      <w:r>
+        <w:rPr>
+          <w:rStyle w:val="NormalTok"/>
+        </w:rPr>
+        <w:t xml:space="preserve"> functions </w:t>
+      </w:r>
+      <w:r>
+        <w:rPr>
+          <w:rStyle w:val="ImportTok"/>
+        </w:rPr>
+        <w:t xml:space="preserve">as</w:t>
+      </w:r>
+      <w:r>
+        <w:rPr>
+          <w:rStyle w:val="NormalTok"/>
+        </w:rPr>
+        <w:t xml:space="preserve"> F</w:t>
+      </w:r>
+      <w:r>
+        <w:br/>
+      </w:r>
+      <w:r>
+        <w:br/>
+      </w:r>
+      <w:r>
+        <w:rPr>
+          <w:rStyle w:val="NormalTok"/>
+        </w:rPr>
+        <w:t xml:space="preserve">df_filtered </w:t>
+      </w:r>
+      <w:r>
+        <w:rPr>
+          <w:rStyle w:val="OperatorTok"/>
+        </w:rPr>
+        <w:t xml:space="preserve">=</w:t>
+      </w:r>
+      <w:r>
+        <w:rPr>
+          <w:rStyle w:val="NormalTok"/>
+        </w:rPr>
+        <w:t xml:space="preserve"> df_selected.</w:t>
+      </w:r>
+      <w:r>
+        <w:rPr>
+          <w:rStyle w:val="BuiltInTok"/>
+        </w:rPr>
+        <w:t xml:space="preserve">filter</w:t>
+      </w:r>
+      <w:r>
+        <w:rPr>
+          <w:rStyle w:val="NormalTok"/>
+        </w:rPr>
+        <w:t xml:space="preserve">(F.col(</w:t>
+      </w:r>
+      <w:r>
+        <w:rPr>
+          <w:rStyle w:val="StringTok"/>
+        </w:rPr>
+        <w:t xml:space="preserve">"SALARY"</w:t>
+      </w:r>
+      <w:r>
+        <w:rPr>
+          <w:rStyle w:val="NormalTok"/>
+        </w:rPr>
+        <w:t xml:space="preserve">).isNotNull())</w:t>
+      </w:r>
+      <w:r>
+        <w:br/>
+      </w:r>
+      <w:r>
+        <w:br/>
+      </w:r>
+      <w:r>
+        <w:rPr>
+          <w:rStyle w:val="NormalTok"/>
+        </w:rPr>
+        <w:t xml:space="preserve">lot_salary </w:t>
+      </w:r>
+      <w:r>
+        <w:rPr>
+          <w:rStyle w:val="OperatorTok"/>
+        </w:rPr>
+        <w:t xml:space="preserve">=</w:t>
+      </w:r>
+      <w:r>
+        <w:rPr>
+          <w:rStyle w:val="NormalTok"/>
+        </w:rPr>
+        <w:t xml:space="preserve"> df_filtered.groupBy(</w:t>
+      </w:r>
+      <w:r>
+        <w:rPr>
+          <w:rStyle w:val="StringTok"/>
+        </w:rPr>
+        <w:t xml:space="preserve">"LOT_V6_SPECIALIZED_OCCUPATION_NAME"</w:t>
+      </w:r>
+      <w:r>
+        <w:rPr>
+          <w:rStyle w:val="NormalTok"/>
+        </w:rPr>
+        <w:t xml:space="preserve">).agg(</w:t>
+      </w:r>
+      <w:r>
+        <w:br/>
+      </w:r>
+      <w:r>
+        <w:rPr>
+          <w:rStyle w:val="NormalTok"/>
+        </w:rPr>
+        <w:t xml:space="preserve">    F.expr(</w:t>
+      </w:r>
+      <w:r>
+        <w:rPr>
+          <w:rStyle w:val="StringTok"/>
+        </w:rPr>
+        <w:t xml:space="preserve">"percentile_approx(SALARY, 0.5)"</w:t>
+      </w:r>
+      <w:r>
+        <w:rPr>
+          <w:rStyle w:val="NormalTok"/>
+        </w:rPr>
+        <w:t xml:space="preserve">).alias(</w:t>
+      </w:r>
+      <w:r>
+        <w:rPr>
+          <w:rStyle w:val="StringTok"/>
+        </w:rPr>
+        <w:t xml:space="preserve">"Median Salary"</w:t>
+      </w:r>
+      <w:r>
+        <w:rPr>
+          <w:rStyle w:val="NormalTok"/>
+        </w:rPr>
+        <w:t xml:space="preserve">),</w:t>
+      </w:r>
+      <w:r>
+        <w:br/>
+      </w:r>
+      <w:r>
+        <w:rPr>
+          <w:rStyle w:val="NormalTok"/>
+        </w:rPr>
+        <w:t xml:space="preserve">    F.count(</w:t>
+      </w:r>
+      <w:r>
+        <w:rPr>
+          <w:rStyle w:val="StringTok"/>
+        </w:rPr>
+        <w:t xml:space="preserve">"*"</w:t>
+      </w:r>
+      <w:r>
+        <w:rPr>
+          <w:rStyle w:val="NormalTok"/>
+        </w:rPr>
+        <w:t xml:space="preserve">).alias(</w:t>
+      </w:r>
+      <w:r>
+        <w:rPr>
+          <w:rStyle w:val="StringTok"/>
+        </w:rPr>
+        <w:t xml:space="preserve">"Job_Postings"</w:t>
+      </w:r>
+      <w:r>
+        <w:rPr>
+          <w:rStyle w:val="NormalTok"/>
+        </w:rPr>
+        <w:t xml:space="preserve">)</w:t>
+      </w:r>
+      <w:r>
+        <w:br/>
+      </w:r>
+      <w:r>
+        <w:rPr>
+          <w:rStyle w:val="NormalTok"/>
+        </w:rPr>
+        <w:t xml:space="preserve">)</w:t>
+      </w:r>
+      <w:r>
+        <w:br/>
+      </w:r>
+      <w:r>
+        <w:br/>
+      </w:r>
+      <w:r>
+        <w:rPr>
+          <w:rStyle w:val="NormalTok"/>
+        </w:rPr>
+        <w:t xml:space="preserve">lot_salary.show()</w:t>
+      </w:r>
+      <w:r>
+        <w:br/>
+      </w:r>
+    </w:p>
+    <w:p>
+      <w:pPr>
+        <w:pStyle w:val="SourceCode"/>
+      </w:pPr>
+      <w:r>
+        <w:rPr>
           <w:rStyle w:val="VerbatimChar"/>
         </w:rPr>
-        <w:t xml:space="preserve">[Stage 8:&gt;                                                          (0 + 1) / 1]</w:t>
+        <w:t xml:space="preserve">[Stage 7:&gt;                                                          (0 + 1) / 1]</w:t>
       </w:r>
     </w:p>
     <w:p>
@@ -3924,6 +3965,14 @@
     </w:p>
     <w:p>
       <w:pPr>
+        <w:pStyle w:val="FirstParagraph"/>
+      </w:pPr>
+      <w:r>
+        <w:t xml:space="preserve">What might be suprising about this data is the similarities in salaries between each education level. While we do see that Doctoral degrees have the highest average salary, the difference between Bachelor’s, Master’s, and Doctoral is not as large as one might expect. This could suggest that in the tech industry, experience and skills may play a more significant role in determining salary than formal education level alone. This also might point to a trend in many industries, where education barriers are being lowered and skills and experience are being prioritized more. For example, those listings that only require an Associate degree or lower do not frequently also allow for 0-1 years of experience.</w:t>
+      </w:r>
+    </w:p>
+    <w:p>
+      <w:pPr>
         <w:pStyle w:val="SourceCode"/>
       </w:pPr>
       <w:r>
@@ -5824,6 +5873,30 @@
       </w:pPr>
       <w:r>
         <w:t xml:space="preserve">6. Salary by Remote Work Type</w:t>
+      </w:r>
+    </w:p>
+    <w:p>
+      <w:pPr>
+        <w:pStyle w:val="FirstParagraph"/>
+      </w:pPr>
+      <w:r>
+        <w:t xml:space="preserve">The scatterplots reveal that there are severla outliers for onsite salary being offered at 7 years of experience, despite the fact that this group has a lower average salary than remote roles at 7 years of experience. As expected, higher experience leads to higher salary, and there are far more onsite roles than remote and hybrid roles. The spread of salaries for onsite roles is also much wider than for remote roles, which may reflect the wider variety of industries and roles that offer onsite work.</w:t>
+      </w:r>
+    </w:p>
+    <w:p>
+      <w:pPr>
+        <w:pStyle w:val="BodyText"/>
+      </w:pPr>
+      <w:r>
+        <w:t xml:space="preserve">There are also several data points for Hybrid roles where the average salary is $108k; this may be a result of having replaced missing salary data with the median salary.</w:t>
+      </w:r>
+    </w:p>
+    <w:p>
+      <w:pPr>
+        <w:pStyle w:val="BodyText"/>
+      </w:pPr>
+      <w:r>
+        <w:t xml:space="preserve">What is more easily seen in the histogram is the higher average salary for mid-level experience, a trend that is especially strong for remote roles. We can also see that hybrid roles pay the least for most of the experience levels.</w:t>
       </w:r>
     </w:p>
     <w:p>

</xml_diff>